<commit_message>
Modified the picture in the PDF on 03/29/2019
</commit_message>
<xml_diff>
--- a/Qlik Sense Learn/Advance/2. Build your own Font extension/Archive/Build your own Font extension.docx
+++ b/Qlik Sense Learn/Advance/2. Build your own Font extension/Archive/Build your own Font extension.docx
@@ -356,7 +356,7 @@
               </wp:anchor>
             </w:drawing>
           </mc:Choice>
-          <mc:Fallback>
+          <mc:Fallback xmlns="">
             <w:pict>
               <v:shapetype id="_x0000_t202" coordsize="21600,21600" o:spt="202" path="m,l,21600r21600,l21600,xe">
                 <v:stroke joinstyle="miter"/>
@@ -465,7 +465,7 @@
               </wp:anchor>
             </w:drawing>
           </mc:Choice>
-          <mc:Fallback>
+          <mc:Fallback xmlns="">
             <w:pict>
               <v:shapetype w14:anchorId="632D38DE" id="_x0000_t62" coordsize="21600,21600" o:spt="62" adj="1350,25920" path="m3600,qx,3600l0@8@12@24,0@9,,18000qy3600,21600l@6,21600@15@27@7,21600,18000,21600qx21600,18000l21600@9@18@30,21600@8,21600,3600qy18000,l@7,0@21@33@6,xe">
                 <v:stroke joinstyle="miter"/>
@@ -594,7 +594,7 @@
               </wp:anchor>
             </w:drawing>
           </mc:Choice>
-          <mc:Fallback>
+          <mc:Fallback xmlns="">
             <w:pict>
               <v:oval w14:anchorId="5A74FA4D" id="Oval 24" o:spid="_x0000_s1026" style="position:absolute;margin-left:62.5pt;margin-top:68.95pt;width:109pt;height:24.5pt;z-index:251688960;visibility:visible;mso-wrap-style:square;mso-wrap-distance-left:9pt;mso-wrap-distance-top:0;mso-wrap-distance-right:9pt;mso-wrap-distance-bottom:0;mso-position-horizontal:absolute;mso-position-horizontal-relative:text;mso-position-vertical:absolute;mso-position-vertical-relative:text;v-text-anchor:middle" o:gfxdata="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" filled="f" strokecolor="red" strokeweight="1pt">
                 <v:stroke joinstyle="miter"/>
@@ -779,7 +779,7 @@
               </wp:anchor>
             </w:drawing>
           </mc:Choice>
-          <mc:Fallback>
+          <mc:Fallback xmlns="">
             <w:pict>
               <v:shapetype id="_x0000_t62" coordsize="21600,21600" o:spt="62" adj="1350,25920" path="m3600,qx,3600l0@8@12@24,0@9,,18000qy3600,21600l@6,21600@15@27@7,21600,18000,21600qx21600,18000l21600@9@18@30,21600@8,21600,3600qy18000,l@7,0@21@33@6,xe">
                 <v:stroke joinstyle="miter"/>
@@ -924,7 +924,7 @@
               </wp:anchor>
             </w:drawing>
           </mc:Choice>
-          <mc:Fallback>
+          <mc:Fallback xmlns="">
             <w:pict>
               <v:shapetype id="_x0000_t202" coordsize="21600,21600" o:spt="202" path="m,l,21600r21600,l21600,xe">
                 <v:stroke joinstyle="miter"/>
@@ -1020,7 +1020,7 @@
               </wp:anchor>
             </w:drawing>
           </mc:Choice>
-          <mc:Fallback>
+          <mc:Fallback xmlns="">
             <w:pict>
               <v:rect w14:anchorId="52F2222A" id="Rectangle 10" o:spid="_x0000_s1026" style="position:absolute;margin-left:154pt;margin-top:26.2pt;width:66pt;height:11pt;z-index:251660288;visibility:visible;mso-wrap-style:square;mso-width-percent:0;mso-height-percent:0;mso-wrap-distance-left:9pt;mso-wrap-distance-top:0;mso-wrap-distance-right:9pt;mso-wrap-distance-bottom:0;mso-position-horizontal:absolute;mso-position-horizontal-relative:text;mso-position-vertical:absolute;mso-position-vertical-relative:text;mso-width-percent:0;mso-height-percent:0;mso-width-relative:margin;mso-height-relative:margin;v-text-anchor:middle" o:gfxdata="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" filled="f" strokecolor="red" strokeweight="1pt"/>
             </w:pict>
@@ -1213,7 +1213,7 @@
               </wp:anchor>
             </w:drawing>
           </mc:Choice>
-          <mc:Fallback>
+          <mc:Fallback xmlns="">
             <w:pict>
               <v:shape id="Text Box 15" o:spid="_x0000_s1028" type="#_x0000_t202" style="position:absolute;left:0;text-align:left;margin-left:364pt;margin-top:51.3pt;width:125pt;height:52.5pt;z-index:251670528;visibility:visible;mso-wrap-style:square;mso-height-percent:0;mso-wrap-distance-left:9pt;mso-wrap-distance-top:0;mso-wrap-distance-right:9pt;mso-wrap-distance-bottom:0;mso-position-horizontal:absolute;mso-position-horizontal-relative:text;mso-position-vertical:absolute;mso-position-vertical-relative:text;mso-height-percent:0;mso-height-relative:margin;v-text-anchor:top" o:gfxdata="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" fillcolor="white [3201]" stroked="f" strokeweight=".5pt">
                 <v:textbox>
@@ -1310,7 +1310,7 @@
               </wp:anchor>
             </w:drawing>
           </mc:Choice>
-          <mc:Fallback>
+          <mc:Fallback xmlns="">
             <w:pict>
               <v:shape w14:anchorId="05EC5CD5" id="Rounded Rectangular Callout 14" o:spid="_x0000_s1029" type="#_x0000_t62" style="position:absolute;left:0;text-align:left;margin-left:357pt;margin-top:40.3pt;width:142.5pt;height:68pt;z-index:251669504;visibility:visible;mso-wrap-style:square;mso-width-percent:0;mso-wrap-distance-left:9pt;mso-wrap-distance-top:0;mso-wrap-distance-right:9pt;mso-wrap-distance-bottom:0;mso-position-horizontal:absolute;mso-position-horizontal-relative:text;mso-position-vertical:absolute;mso-position-vertical-relative:text;mso-width-percent:0;mso-width-relative:margin;v-text-anchor:middle" o:gfxdata="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" adj="-19544,12865" filled="f" strokecolor="#1f4d78 [1604]" strokeweight="1pt">
                 <v:textbox>
@@ -1403,7 +1403,7 @@
               </wp:anchor>
             </w:drawing>
           </mc:Choice>
-          <mc:Fallback>
+          <mc:Fallback xmlns="">
             <w:pict>
               <v:rect w14:anchorId="7BC43880" id="Rectangle 9" o:spid="_x0000_s1026" style="position:absolute;margin-left:174.5pt;margin-top:84.3pt;width:85pt;height:10.5pt;z-index:251664384;visibility:visible;mso-wrap-style:square;mso-width-percent:0;mso-height-percent:0;mso-wrap-distance-left:9pt;mso-wrap-distance-top:0;mso-wrap-distance-right:9pt;mso-wrap-distance-bottom:0;mso-position-horizontal:absolute;mso-position-horizontal-relative:text;mso-position-vertical:absolute;mso-position-vertical-relative:text;mso-width-percent:0;mso-height-percent:0;mso-width-relative:margin;mso-height-relative:margin;v-text-anchor:middle" o:gfxdata="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" filled="f" strokecolor="red" strokeweight="1pt"/>
             </w:pict>
@@ -1486,7 +1486,7 @@
               </wp:anchor>
             </w:drawing>
           </mc:Choice>
-          <mc:Fallback>
+          <mc:Fallback xmlns="">
             <w:pict>
               <v:rect w14:anchorId="01E73933" id="Rectangle 7" o:spid="_x0000_s1026" style="position:absolute;margin-left:162.5pt;margin-top:72.3pt;width:66pt;height:11pt;z-index:251662336;visibility:visible;mso-wrap-style:square;mso-width-percent:0;mso-height-percent:0;mso-wrap-distance-left:9pt;mso-wrap-distance-top:0;mso-wrap-distance-right:9pt;mso-wrap-distance-bottom:0;mso-position-horizontal:absolute;mso-position-horizontal-relative:text;mso-position-vertical:absolute;mso-position-vertical-relative:text;mso-width-percent:0;mso-height-percent:0;mso-width-relative:margin;mso-height-relative:margin;v-text-anchor:middle" o:gfxdata="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" filled="f" strokecolor="red" strokeweight="1pt"/>
             </w:pict>
@@ -1769,7 +1769,7 @@
               </wp:anchor>
             </w:drawing>
           </mc:Choice>
-          <mc:Fallback>
+          <mc:Fallback xmlns="">
             <w:pict>
               <v:roundrect w14:anchorId="76C47F76" id="Rounded Rectangle 23" o:spid="_x0000_s1026" style="position:absolute;margin-left:94.5pt;margin-top:301.5pt;width:298pt;height:20.5pt;z-index:251679744;visibility:visible;mso-wrap-style:square;mso-wrap-distance-left:9pt;mso-wrap-distance-top:0;mso-wrap-distance-right:9pt;mso-wrap-distance-bottom:0;mso-position-horizontal:absolute;mso-position-horizontal-relative:text;mso-position-vertical:absolute;mso-position-vertical-relative:text;v-text-anchor:middle" arcsize="10923f" o:gfxdata="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" filled="f" strokecolor="red" strokeweight="1pt">
                 <v:stroke joinstyle="miter"/>
@@ -1861,7 +1861,7 @@
               </wp:anchor>
             </w:drawing>
           </mc:Choice>
-          <mc:Fallback>
+          <mc:Fallback xmlns="">
             <w:pict>
               <v:shape id="Rounded Rectangular Callout 21" o:spid="_x0000_s1030" type="#_x0000_t62" style="position:absolute;left:0;text-align:left;margin-left:273pt;margin-top:126pt;width:169.5pt;height:93.5pt;z-index:251677696;visibility:visible;mso-wrap-style:square;mso-width-percent:0;mso-height-percent:0;mso-wrap-distance-left:9pt;mso-wrap-distance-top:0;mso-wrap-distance-right:9pt;mso-wrap-distance-bottom:0;mso-position-horizontal:absolute;mso-position-horizontal-relative:text;mso-position-vertical:absolute;mso-position-vertical-relative:text;mso-width-percent:0;mso-height-percent:0;mso-width-relative:margin;mso-height-relative:margin;v-text-anchor:middle" o:gfxdata="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" adj="624,24174" filled="f" strokecolor="#1f4d78 [1604]" strokeweight="1pt">
                 <v:textbox>
@@ -1976,7 +1976,7 @@
               </wp:anchor>
             </w:drawing>
           </mc:Choice>
-          <mc:Fallback>
+          <mc:Fallback xmlns="">
             <w:pict>
               <v:shape id="Text Box 22" o:spid="_x0000_s1031" type="#_x0000_t202" style="position:absolute;left:0;text-align:left;margin-left:281.5pt;margin-top:135.5pt;width:196pt;height:73.5pt;z-index:251678720;visibility:visible;mso-wrap-style:square;mso-height-percent:0;mso-wrap-distance-left:9pt;mso-wrap-distance-top:0;mso-wrap-distance-right:9pt;mso-wrap-distance-bottom:0;mso-position-horizontal:absolute;mso-position-horizontal-relative:text;mso-position-vertical:absolute;mso-position-vertical-relative:text;mso-height-percent:0;mso-height-relative:margin;v-text-anchor:top" o:gfxdata="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" filled="f" stroked="f" strokeweight=".5pt">
                 <v:textbox>
@@ -2210,7 +2210,7 @@
               </wp:anchor>
             </w:drawing>
           </mc:Choice>
-          <mc:Fallback>
+          <mc:Fallback xmlns="">
             <w:pict>
               <v:shape id="Rounded Rectangular Callout 28" o:spid="_x0000_s1034" type="#_x0000_t62" style="position:absolute;left:0;text-align:left;margin-left:-64pt;margin-top:17.5pt;width:148.5pt;height:181.5pt;z-index:251686912;visibility:visible;mso-wrap-style:square;mso-width-percent:0;mso-height-percent:0;mso-wrap-distance-left:9pt;mso-wrap-distance-top:0;mso-wrap-distance-right:9pt;mso-wrap-distance-bottom:0;mso-position-horizontal:absolute;mso-position-horizontal-relative:text;mso-position-vertical:absolute;mso-position-vertical-relative:text;mso-width-percent:0;mso-height-percent:0;mso-width-relative:margin;mso-height-relative:margin;v-text-anchor:middle" o:gfxdata="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" adj="53910,4149" filled="f" strokecolor="#1f4d78 [1604]" strokeweight="1pt">
                 <v:textbox>
@@ -2396,7 +2396,7 @@
               </wp:anchor>
             </w:drawing>
           </mc:Choice>
-          <mc:Fallback>
+          <mc:Fallback xmlns="">
             <w:pict>
               <v:shape id="Text Box 29" o:spid="_x0000_s1035" type="#_x0000_t202" style="position:absolute;left:0;text-align:left;margin-left:-51.5pt;margin-top:27pt;width:126.5pt;height:142.5pt;z-index:251687936;visibility:visible;mso-wrap-style:square;mso-width-percent:0;mso-height-percent:0;mso-wrap-distance-left:9pt;mso-wrap-distance-top:0;mso-wrap-distance-right:9pt;mso-wrap-distance-bottom:0;mso-position-horizontal:absolute;mso-position-horizontal-relative:text;mso-position-vertical:absolute;mso-position-vertical-relative:text;mso-width-percent:0;mso-height-percent:0;mso-width-relative:margin;mso-height-relative:margin;v-text-anchor:top" o:gfxdata="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" fillcolor="white [3201]" stroked="f" strokeweight=".5pt">
                 <v:textbox>
@@ -2574,7 +2574,7 @@
               </wp:anchor>
             </w:drawing>
           </mc:Choice>
-          <mc:Fallback>
+          <mc:Fallback xmlns="">
             <w:pict>
               <v:roundrect w14:anchorId="4C28CA64" id="Rounded Rectangle 25" o:spid="_x0000_s1026" style="position:absolute;margin-left:309.5pt;margin-top:45.7pt;width:157.5pt;height:11pt;z-index:251681792;visibility:visible;mso-wrap-style:square;mso-width-percent:0;mso-height-percent:0;mso-wrap-distance-left:9pt;mso-wrap-distance-top:0;mso-wrap-distance-right:9pt;mso-wrap-distance-bottom:0;mso-position-horizontal:absolute;mso-position-horizontal-relative:text;mso-position-vertical:absolute;mso-position-vertical-relative:text;mso-width-percent:0;mso-height-percent:0;mso-width-relative:margin;mso-height-relative:margin;v-text-anchor:middle" arcsize="10923f" o:gfxdata="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" filled="f" strokecolor="red" strokeweight="1pt">
                 <v:stroke joinstyle="miter"/>
@@ -2658,7 +2658,7 @@
               </wp:anchor>
             </w:drawing>
           </mc:Choice>
-          <mc:Fallback>
+          <mc:Fallback xmlns="">
             <w:pict>
               <v:roundrect w14:anchorId="0CE87F0A" id="Rounded Rectangle 27" o:spid="_x0000_s1026" style="position:absolute;margin-left:184.8pt;margin-top:163.7pt;width:236pt;height:12pt;z-index:251685888;visibility:visible;mso-wrap-style:square;mso-width-percent:0;mso-height-percent:0;mso-wrap-distance-left:9pt;mso-wrap-distance-top:0;mso-wrap-distance-right:9pt;mso-wrap-distance-bottom:0;mso-position-horizontal:right;mso-position-horizontal-relative:margin;mso-position-vertical:absolute;mso-position-vertical-relative:text;mso-width-percent:0;mso-height-percent:0;mso-width-relative:margin;mso-height-relative:margin;v-text-anchor:middle" arcsize="10923f" o:gfxdata="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" filled="f" strokecolor="red" strokeweight="1pt">
                 <v:stroke joinstyle="miter"/>
@@ -2743,7 +2743,7 @@
               </wp:anchor>
             </w:drawing>
           </mc:Choice>
-          <mc:Fallback>
+          <mc:Fallback xmlns="">
             <w:pict>
               <v:roundrect w14:anchorId="59F32C09" id="Rounded Rectangle 26" o:spid="_x0000_s1026" style="position:absolute;margin-left:207.5pt;margin-top:105.2pt;width:248.5pt;height:11.5pt;z-index:251683840;visibility:visible;mso-wrap-style:square;mso-width-percent:0;mso-height-percent:0;mso-wrap-distance-left:9pt;mso-wrap-distance-top:0;mso-wrap-distance-right:9pt;mso-wrap-distance-bottom:0;mso-position-horizontal:absolute;mso-position-horizontal-relative:text;mso-position-vertical:absolute;mso-position-vertical-relative:text;mso-width-percent:0;mso-height-percent:0;mso-width-relative:margin;mso-height-relative:margin;v-text-anchor:middle" arcsize="10923f" o:gfxdata="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" filled="f" strokecolor="red" strokeweight="1pt">
                 <v:stroke joinstyle="miter"/>
@@ -2931,6 +2931,18 @@
     <w:p>
       <w:pPr>
         <w:pStyle w:val="ListParagraph"/>
+        <w:ind w:left="1080"/>
+        <w:rPr>
+          <w:sz w:val="24"/>
+          <w:szCs w:val="24"/>
+        </w:rPr>
+      </w:pPr>
+      <w:bookmarkStart w:id="0" w:name="_GoBack"/>
+      <w:bookmarkEnd w:id="0"/>
+    </w:p>
+    <w:p>
+      <w:pPr>
+        <w:pStyle w:val="ListParagraph"/>
         <w:ind w:left="1800"/>
         <w:rPr>
           <w:sz w:val="24"/>
@@ -2949,10 +2961,10 @@
               <wp:anchor distT="0" distB="0" distL="114300" distR="114300" simplePos="0" relativeHeight="251659264" behindDoc="0" locked="0" layoutInCell="1" allowOverlap="1" wp14:anchorId="41A70B09" wp14:editId="405F3901">
                 <wp:simplePos x="0" y="0"/>
                 <wp:positionH relativeFrom="column">
-                  <wp:posOffset>2889250</wp:posOffset>
+                  <wp:posOffset>2876550</wp:posOffset>
                 </wp:positionH>
                 <wp:positionV relativeFrom="paragraph">
-                  <wp:posOffset>2609215</wp:posOffset>
+                  <wp:posOffset>2323465</wp:posOffset>
                 </wp:positionV>
                 <wp:extent cx="742950" cy="234950"/>
                 <wp:effectExtent l="0" t="0" r="19050" b="12700"/>
@@ -3008,7 +3020,7 @@
           </mc:Choice>
           <mc:Fallback>
             <w:pict>
-              <v:oval w14:anchorId="643FC463" id="Oval 8" o:spid="_x0000_s1026" style="position:absolute;margin-left:227.5pt;margin-top:205.45pt;width:58.5pt;height:18.5pt;z-index:251659264;visibility:visible;mso-wrap-style:square;mso-wrap-distance-left:9pt;mso-wrap-distance-top:0;mso-wrap-distance-right:9pt;mso-wrap-distance-bottom:0;mso-position-horizontal:absolute;mso-position-horizontal-relative:text;mso-position-vertical:absolute;mso-position-vertical-relative:text;v-text-anchor:middle" o:gfxdata="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" filled="f" strokecolor="red" strokeweight="1pt">
+              <v:oval w14:anchorId="3E9AE293" id="Oval 8" o:spid="_x0000_s1026" style="position:absolute;margin-left:226.5pt;margin-top:182.95pt;width:58.5pt;height:18.5pt;z-index:251659264;visibility:visible;mso-wrap-style:square;mso-wrap-distance-left:9pt;mso-wrap-distance-top:0;mso-wrap-distance-right:9pt;mso-wrap-distance-bottom:0;mso-position-horizontal:absolute;mso-position-horizontal-relative:text;mso-position-vertical:absolute;mso-position-vertical-relative:text;v-text-anchor:middle" o:gfxdata="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" filled="f" strokecolor="red" strokeweight="1pt">
                 <v:stroke joinstyle="miter"/>
               </v:oval>
             </w:pict>
@@ -3023,8 +3035,8 @@
         </w:rPr>
         <w:drawing>
           <wp:inline distT="0" distB="0" distL="0" distR="0" wp14:anchorId="201AA1F3" wp14:editId="38C39ECD">
-            <wp:extent cx="4730750" cy="3182620"/>
-            <wp:effectExtent l="0" t="0" r="0" b="0"/>
+            <wp:extent cx="4734615" cy="2913609"/>
+            <wp:effectExtent l="0" t="0" r="8890" b="1270"/>
             <wp:docPr id="6" name="Picture 6"/>
             <wp:cNvGraphicFramePr>
               <a:graphicFrameLocks xmlns:a="http://schemas.openxmlformats.org/drawingml/2006/main" noChangeAspect="1"/>
@@ -3037,7 +3049,13 @@
                     <pic:cNvPicPr/>
                   </pic:nvPicPr>
                   <pic:blipFill>
-                    <a:blip r:embed="rId12"/>
+                    <a:blip r:embed="rId12">
+                      <a:extLst>
+                        <a:ext uri="{28A0092B-C50C-407E-A947-70E740481C1C}">
+                          <a14:useLocalDpi xmlns:a14="http://schemas.microsoft.com/office/drawing/2010/main" val="0"/>
+                        </a:ext>
+                      </a:extLst>
+                    </a:blip>
                     <a:stretch>
                       <a:fillRect/>
                     </a:stretch>
@@ -3045,7 +3063,7 @@
                   <pic:spPr>
                     <a:xfrm>
                       <a:off x="0" y="0"/>
-                      <a:ext cx="4734615" cy="3185220"/>
+                      <a:ext cx="4734615" cy="2913609"/>
                     </a:xfrm>
                     <a:prstGeom prst="rect">
                       <a:avLst/>
@@ -3176,7 +3194,7 @@
               </wp:anchor>
             </w:drawing>
           </mc:Choice>
-          <mc:Fallback>
+          <mc:Fallback xmlns="">
             <w:pict>
               <v:shape id="Rounded Rectangular Callout 18" o:spid="_x0000_s1034" type="#_x0000_t62" style="position:absolute;left:0;text-align:left;margin-left:239.5pt;margin-top:156.5pt;width:213pt;height:88pt;z-index:251675648;visibility:visible;mso-wrap-style:square;mso-height-percent:0;mso-wrap-distance-left:9pt;mso-wrap-distance-top:0;mso-wrap-distance-right:9pt;mso-wrap-distance-bottom:0;mso-position-horizontal:absolute;mso-position-horizontal-relative:text;mso-position-vertical:absolute;mso-position-vertical-relative:text;mso-height-percent:0;mso-height-relative:margin;v-text-anchor:middle" o:gfxdata="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" adj="-7339,15890" filled="f" strokecolor="#1f4d78 [1604]" strokeweight="1pt">
                 <v:textbox>
@@ -3270,7 +3288,7 @@
               </wp:anchor>
             </w:drawing>
           </mc:Choice>
-          <mc:Fallback>
+          <mc:Fallback xmlns="">
             <w:pict>
               <v:shape id="Text Box 20" o:spid="_x0000_s1035" type="#_x0000_t202" style="position:absolute;left:0;text-align:left;margin-left:249pt;margin-top:168.5pt;width:192pt;height:61.5pt;z-index:251676672;visibility:visible;mso-wrap-style:square;mso-wrap-distance-left:9pt;mso-wrap-distance-top:0;mso-wrap-distance-right:9pt;mso-wrap-distance-bottom:0;mso-position-horizontal:absolute;mso-position-horizontal-relative:text;mso-position-vertical:absolute;mso-position-vertical-relative:text;v-text-anchor:top" o:gfxdata="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" fillcolor="white [3201]" stroked="f" strokeweight=".5pt">
                 <v:textbox>
@@ -3362,7 +3380,7 @@
               </wp:anchor>
             </w:drawing>
           </mc:Choice>
-          <mc:Fallback>
+          <mc:Fallback xmlns="">
             <w:pict>
               <v:oval w14:anchorId="123D0CC3" id="Oval 17" o:spid="_x0000_s1026" style="position:absolute;margin-left:55.5pt;margin-top:214pt;width:109pt;height:19.5pt;z-index:251674624;visibility:visible;mso-wrap-style:square;mso-width-percent:0;mso-height-percent:0;mso-wrap-distance-left:9pt;mso-wrap-distance-top:0;mso-wrap-distance-right:9pt;mso-wrap-distance-bottom:0;mso-position-horizontal:absolute;mso-position-horizontal-relative:text;mso-position-vertical:absolute;mso-position-vertical-relative:text;mso-width-percent:0;mso-height-percent:0;mso-width-relative:margin;mso-height-relative:margin;v-text-anchor:middle" o:gfxdata="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" filled="f" strokecolor="red" strokeweight="1pt">
                 <v:stroke joinstyle="miter"/>
@@ -3446,7 +3464,7 @@
               </wp:anchor>
             </w:drawing>
           </mc:Choice>
-          <mc:Fallback>
+          <mc:Fallback xmlns="">
             <w:pict>
               <v:oval w14:anchorId="5BF4EE37" id="Oval 16" o:spid="_x0000_s1026" style="position:absolute;margin-left:57pt;margin-top:172pt;width:109pt;height:19.5pt;z-index:251672576;visibility:visible;mso-wrap-style:square;mso-width-percent:0;mso-height-percent:0;mso-wrap-distance-left:9pt;mso-wrap-distance-top:0;mso-wrap-distance-right:9pt;mso-wrap-distance-bottom:0;mso-position-horizontal:absolute;mso-position-horizontal-relative:text;mso-position-vertical:absolute;mso-position-vertical-relative:text;mso-width-percent:0;mso-height-percent:0;mso-width-relative:margin;mso-height-relative:margin;v-text-anchor:middle" o:gfxdata="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" filled="f" strokecolor="red" strokeweight="1pt">
                 <v:stroke joinstyle="miter"/>
@@ -3455,7 +3473,6 @@
           </mc:Fallback>
         </mc:AlternateContent>
       </w:r>
-      <w:bookmarkStart w:id="0" w:name="_GoBack"/>
       <w:r>
         <w:rPr>
           <w:noProof/>
@@ -3498,7 +3515,6 @@
           </wp:inline>
         </w:drawing>
       </w:r>
-      <w:bookmarkEnd w:id="0"/>
     </w:p>
     <w:sectPr>
       <w:pgSz w:w="12240" w:h="15840"/>

</xml_diff>